<commit_message>
Update Rapport inlämning grupp 3.docx
Lagt till beskrivning av applikationen
</commit_message>
<xml_diff>
--- a/Projektplanering/NewtonFiler/Rapport inlämning grupp 3.docx
+++ b/Projektplanering/NewtonFiler/Rapport inlämning grupp 3.docx
@@ -1689,12 +1689,574 @@
       <w:r>
         <w:t>har ett gantt-schema skapats över de aktiviteter som skall göras och den estimerade tiden för dessa.</w:t>
       </w:r>
-    </w:p>
-    <w:p>
-      <w:pPr>
-        <w:pStyle w:val="RubrikNewton1"/>
-      </w:pPr>
+      <w:r>
+        <w:br/>
+      </w:r>
+      <w:r>
+        <w:br/>
+      </w:r>
+      <w:r>
+        <w:br/>
+      </w:r>
+      <w:r>
+        <w:rPr>
+          <w:b/>
+          <w:bCs/>
+        </w:rPr>
+        <w:t>Utförande</w:t>
+      </w:r>
+      <w:r>
+        <w:rPr>
+          <w:b/>
+          <w:bCs/>
+        </w:rPr>
+        <w:br/>
+      </w:r>
+      <w:r>
+        <w:rPr>
+          <w:b/>
+          <w:bCs/>
+        </w:rPr>
+        <w:br/>
+        <w:t>Release 1</w:t>
+      </w:r>
+      <w:r>
+        <w:rPr>
+          <w:b/>
+          <w:bCs/>
+        </w:rPr>
+        <w:br/>
+      </w:r>
+      <w:r>
+        <w:t>Uppdragsgivaren (project owner) önskar en applikation för att kunna hålla koll på sitt butikslager för en nystartad butik. Det finns en liten kundbas och leverantörer. På längre sikt finns det ett intresse av att expandera denna butik, bland annat med att även utveckla en onlinebutik. Initialt ställs följande krav på applikationen:</w:t>
+      </w:r>
+    </w:p>
+    <w:p>
+      <w:pPr>
+        <w:pStyle w:val="ListParagraph"/>
+        <w:numPr>
+          <w:ilvl w:val="0"/>
+          <w:numId w:val="18"/>
+        </w:numPr>
+        <w:tabs>
+          <w:tab w:val="left" w:pos="7938"/>
+        </w:tabs>
+        <w:ind w:right="992"/>
+      </w:pPr>
+      <w:r>
+        <w:t>En lista över nuvarande kunder</w:t>
+      </w:r>
+    </w:p>
+    <w:p>
+      <w:pPr>
+        <w:pStyle w:val="ListParagraph"/>
+        <w:numPr>
+          <w:ilvl w:val="0"/>
+          <w:numId w:val="18"/>
+        </w:numPr>
+        <w:tabs>
+          <w:tab w:val="left" w:pos="7938"/>
+        </w:tabs>
+        <w:ind w:right="992"/>
+      </w:pPr>
+      <w:r>
+        <w:t>En vy för att lägga till en ny order för en kund</w:t>
+      </w:r>
+    </w:p>
+    <w:p>
+      <w:pPr>
+        <w:pStyle w:val="ListParagraph"/>
+        <w:numPr>
+          <w:ilvl w:val="0"/>
+          <w:numId w:val="18"/>
+        </w:numPr>
+        <w:tabs>
+          <w:tab w:val="left" w:pos="7938"/>
+        </w:tabs>
+        <w:ind w:right="992"/>
+      </w:pPr>
+      <w:r>
+        <w:t>En lista över alla nuvarande produkter</w:t>
+      </w:r>
+    </w:p>
+    <w:p>
+      <w:pPr>
+        <w:pStyle w:val="ListParagraph"/>
+        <w:numPr>
+          <w:ilvl w:val="0"/>
+          <w:numId w:val="18"/>
+        </w:numPr>
+        <w:tabs>
+          <w:tab w:val="left" w:pos="7938"/>
+        </w:tabs>
+        <w:ind w:right="992"/>
+      </w:pPr>
+      <w:r>
+        <w:t>En vy som listar alla produkter och hur mycket som finns på lager</w:t>
+      </w:r>
+    </w:p>
+    <w:p>
+      <w:pPr>
+        <w:pStyle w:val="ListParagraph"/>
+        <w:numPr>
+          <w:ilvl w:val="0"/>
+          <w:numId w:val="18"/>
+        </w:numPr>
+        <w:tabs>
+          <w:tab w:val="left" w:pos="7938"/>
+        </w:tabs>
+        <w:ind w:right="992"/>
+      </w:pPr>
+      <w:r>
+        <w:t>En vy för att kunna hantera en leverans av produkter till lagret</w:t>
+      </w:r>
+    </w:p>
+    <w:p>
+      <w:pPr>
+        <w:tabs>
+          <w:tab w:val="left" w:pos="7938"/>
+        </w:tabs>
+        <w:ind w:right="992"/>
+      </w:pPr>
+      <w:r>
+        <w:lastRenderedPageBreak/>
+        <w:t>Då företaget har planer på att expandera dels vad som finns för önskad funktionalitet inför release 2 men även framtiden, finns en del element att ta hänsyn till. Den applikation som utvecklas bör rimligtvis kunna skalas upp allteftersom företaget expanderar och fler funktioner behövs för applikationen. Det är därför av stor vikt i planeringsfasen att skapa ett användargränssnitt där det tagits hänsyn till att fler funktioner tillkommer. Det är även viktigt att klassindelningen och hur koden byggs upp underlättar för att kunna addera funktionalitet till applikationen.</w:t>
+      </w:r>
+      <w:r>
+        <w:br/>
+        <w:t>Nedan syns användargränssnittet för applikationen</w:t>
+      </w:r>
+      <w:r>
+        <w:br/>
+      </w:r>
+      <w:r>
+        <w:br/>
+      </w:r>
+      <w:r>
+        <w:rPr>
+          <w:noProof/>
+        </w:rPr>
+        <w:drawing>
+          <wp:inline distT="0" distB="0" distL="0" distR="0" wp14:anchorId="5C74C193" wp14:editId="26BDC195">
+            <wp:extent cx="2446499" cy="1933575"/>
+            <wp:effectExtent l="0" t="0" r="0" b="0"/>
+            <wp:docPr id="3" name="Picture 3"/>
+            <wp:cNvGraphicFramePr>
+              <a:graphicFrameLocks xmlns:a="http://schemas.openxmlformats.org/drawingml/2006/main" noChangeAspect="1"/>
+            </wp:cNvGraphicFramePr>
+            <a:graphic xmlns:a="http://schemas.openxmlformats.org/drawingml/2006/main">
+              <a:graphicData uri="http://schemas.openxmlformats.org/drawingml/2006/picture">
+                <pic:pic xmlns:pic="http://schemas.openxmlformats.org/drawingml/2006/picture">
+                  <pic:nvPicPr>
+                    <pic:cNvPr id="1" name=""/>
+                    <pic:cNvPicPr/>
+                  </pic:nvPicPr>
+                  <pic:blipFill>
+                    <a:blip r:embed="rId8"/>
+                    <a:stretch>
+                      <a:fillRect/>
+                    </a:stretch>
+                  </pic:blipFill>
+                  <pic:spPr>
+                    <a:xfrm>
+                      <a:off x="0" y="0"/>
+                      <a:ext cx="2453343" cy="1938984"/>
+                    </a:xfrm>
+                    <a:prstGeom prst="rect">
+                      <a:avLst/>
+                    </a:prstGeom>
+                  </pic:spPr>
+                </pic:pic>
+              </a:graphicData>
+            </a:graphic>
+          </wp:inline>
+        </w:drawing>
+      </w:r>
+      <w:r>
+        <w:t xml:space="preserve"> </w:t>
+      </w:r>
+      <w:r>
+        <w:rPr>
+          <w:noProof/>
+        </w:rPr>
+        <w:drawing>
+          <wp:inline distT="0" distB="0" distL="0" distR="0" wp14:anchorId="3D805112" wp14:editId="0D7C28B5">
+            <wp:extent cx="2425700" cy="1917138"/>
+            <wp:effectExtent l="0" t="0" r="0" b="6985"/>
+            <wp:docPr id="5" name="Picture 5"/>
+            <wp:cNvGraphicFramePr>
+              <a:graphicFrameLocks xmlns:a="http://schemas.openxmlformats.org/drawingml/2006/main" noChangeAspect="1"/>
+            </wp:cNvGraphicFramePr>
+            <a:graphic xmlns:a="http://schemas.openxmlformats.org/drawingml/2006/main">
+              <a:graphicData uri="http://schemas.openxmlformats.org/drawingml/2006/picture">
+                <pic:pic xmlns:pic="http://schemas.openxmlformats.org/drawingml/2006/picture">
+                  <pic:nvPicPr>
+                    <pic:cNvPr id="1" name=""/>
+                    <pic:cNvPicPr/>
+                  </pic:nvPicPr>
+                  <pic:blipFill>
+                    <a:blip r:embed="rId9"/>
+                    <a:stretch>
+                      <a:fillRect/>
+                    </a:stretch>
+                  </pic:blipFill>
+                  <pic:spPr>
+                    <a:xfrm>
+                      <a:off x="0" y="0"/>
+                      <a:ext cx="2439433" cy="1927991"/>
+                    </a:xfrm>
+                    <a:prstGeom prst="rect">
+                      <a:avLst/>
+                    </a:prstGeom>
+                  </pic:spPr>
+                </pic:pic>
+              </a:graphicData>
+            </a:graphic>
+          </wp:inline>
+        </w:drawing>
+      </w:r>
+      <w:r>
+        <w:br/>
+      </w:r>
+      <w:r>
+        <w:br/>
+        <w:t>Första fliken visar företagets kunder. Överst finns en kombobox där användaren kan se de kunder som finns. Genom att klicka på respektive kund kan användaren få fram uppgifter om kunden i fråga.</w:t>
+      </w:r>
+      <w:r>
+        <w:br/>
+      </w:r>
+      <w:r>
+        <w:br/>
+        <w:t xml:space="preserve">Under fliken create order </w:t>
+      </w:r>
+      <w:r>
+        <w:t xml:space="preserve">kan användaren genom två komboboxar välja en kund välja den produkt som kunden önskar köpa. Till höger </w:t>
+      </w:r>
+      <w:r>
+        <w:t xml:space="preserve"> om komboboxen för val av produkter kan användaren skriva in antal som kunden önskar köpa. När användaren trycker på add kommer ett pop up fönster dyka upp som berättar vilken kund ordern lagts på, vilken produkt och antal. Skulle det vara så att lagret inte är tillräckligt så kommer ett felmeddelande berätta att ordern inte går att genomföra.</w:t>
+      </w:r>
+      <w:r>
+        <w:br/>
+      </w:r>
+      <w:r>
+        <w:rPr>
+          <w:noProof/>
+        </w:rPr>
+        <w:drawing>
+          <wp:inline distT="0" distB="0" distL="0" distR="0" wp14:anchorId="15E6CB05" wp14:editId="3C037B6E">
+            <wp:extent cx="2321464" cy="1834755"/>
+            <wp:effectExtent l="0" t="0" r="3175" b="0"/>
+            <wp:docPr id="6" name="Picture 6"/>
+            <wp:cNvGraphicFramePr>
+              <a:graphicFrameLocks xmlns:a="http://schemas.openxmlformats.org/drawingml/2006/main" noChangeAspect="1"/>
+            </wp:cNvGraphicFramePr>
+            <a:graphic xmlns:a="http://schemas.openxmlformats.org/drawingml/2006/main">
+              <a:graphicData uri="http://schemas.openxmlformats.org/drawingml/2006/picture">
+                <pic:pic xmlns:pic="http://schemas.openxmlformats.org/drawingml/2006/picture">
+                  <pic:nvPicPr>
+                    <pic:cNvPr id="1" name=""/>
+                    <pic:cNvPicPr/>
+                  </pic:nvPicPr>
+                  <pic:blipFill>
+                    <a:blip r:embed="rId10"/>
+                    <a:stretch>
+                      <a:fillRect/>
+                    </a:stretch>
+                  </pic:blipFill>
+                  <pic:spPr>
+                    <a:xfrm>
+                      <a:off x="0" y="0"/>
+                      <a:ext cx="2328423" cy="1840255"/>
+                    </a:xfrm>
+                    <a:prstGeom prst="rect">
+                      <a:avLst/>
+                    </a:prstGeom>
+                  </pic:spPr>
+                </pic:pic>
+              </a:graphicData>
+            </a:graphic>
+          </wp:inline>
+        </w:drawing>
+      </w:r>
+      <w:r>
+        <w:rPr>
+          <w:noProof/>
+        </w:rPr>
+        <w:drawing>
+          <wp:inline distT="0" distB="0" distL="0" distR="0" wp14:anchorId="19036B68" wp14:editId="268447ED">
+            <wp:extent cx="2311400" cy="1826801"/>
+            <wp:effectExtent l="0" t="0" r="0" b="2540"/>
+            <wp:docPr id="7" name="Picture 7"/>
+            <wp:cNvGraphicFramePr>
+              <a:graphicFrameLocks xmlns:a="http://schemas.openxmlformats.org/drawingml/2006/main" noChangeAspect="1"/>
+            </wp:cNvGraphicFramePr>
+            <a:graphic xmlns:a="http://schemas.openxmlformats.org/drawingml/2006/main">
+              <a:graphicData uri="http://schemas.openxmlformats.org/drawingml/2006/picture">
+                <pic:pic xmlns:pic="http://schemas.openxmlformats.org/drawingml/2006/picture">
+                  <pic:nvPicPr>
+                    <pic:cNvPr id="1" name=""/>
+                    <pic:cNvPicPr/>
+                  </pic:nvPicPr>
+                  <pic:blipFill>
+                    <a:blip r:embed="rId11"/>
+                    <a:stretch>
+                      <a:fillRect/>
+                    </a:stretch>
+                  </pic:blipFill>
+                  <pic:spPr>
+                    <a:xfrm>
+                      <a:off x="0" y="0"/>
+                      <a:ext cx="2326693" cy="1838888"/>
+                    </a:xfrm>
+                    <a:prstGeom prst="rect">
+                      <a:avLst/>
+                    </a:prstGeom>
+                  </pic:spPr>
+                </pic:pic>
+              </a:graphicData>
+            </a:graphic>
+          </wp:inline>
+        </w:drawing>
+      </w:r>
+      <w:r>
+        <w:br/>
+      </w:r>
+      <w:r>
+        <w:rPr>
+          <w:noProof/>
+        </w:rPr>
+        <w:drawing>
+          <wp:inline distT="0" distB="0" distL="0" distR="0" wp14:anchorId="0D804456" wp14:editId="59CFF1BC">
+            <wp:extent cx="1832436" cy="609600"/>
+            <wp:effectExtent l="0" t="0" r="0" b="0"/>
+            <wp:docPr id="10" name="Picture 10"/>
+            <wp:cNvGraphicFramePr>
+              <a:graphicFrameLocks xmlns:a="http://schemas.openxmlformats.org/drawingml/2006/main" noChangeAspect="1"/>
+            </wp:cNvGraphicFramePr>
+            <a:graphic xmlns:a="http://schemas.openxmlformats.org/drawingml/2006/main">
+              <a:graphicData uri="http://schemas.openxmlformats.org/drawingml/2006/picture">
+                <pic:pic xmlns:pic="http://schemas.openxmlformats.org/drawingml/2006/picture">
+                  <pic:nvPicPr>
+                    <pic:cNvPr id="1" name=""/>
+                    <pic:cNvPicPr/>
+                  </pic:nvPicPr>
+                  <pic:blipFill>
+                    <a:blip r:embed="rId12"/>
+                    <a:stretch>
+                      <a:fillRect/>
+                    </a:stretch>
+                  </pic:blipFill>
+                  <pic:spPr>
+                    <a:xfrm>
+                      <a:off x="0" y="0"/>
+                      <a:ext cx="1889441" cy="628564"/>
+                    </a:xfrm>
+                    <a:prstGeom prst="rect">
+                      <a:avLst/>
+                    </a:prstGeom>
+                  </pic:spPr>
+                </pic:pic>
+              </a:graphicData>
+            </a:graphic>
+          </wp:inline>
+        </w:drawing>
+      </w:r>
+      <w:r>
+        <w:br/>
+      </w:r>
+      <w:r>
+        <w:br/>
+        <w:t xml:space="preserve">Under fliken merchandise visas lagret för de produkter som företaget säljer. När En order skapas töms lagret på motsvarande mängd som ordern är på </w:t>
+      </w:r>
+      <w:r>
+        <w:br/>
+      </w:r>
+      <w:r>
+        <w:rPr>
+          <w:noProof/>
+        </w:rPr>
+        <w:lastRenderedPageBreak/>
+        <w:drawing>
+          <wp:inline distT="0" distB="0" distL="0" distR="0" wp14:anchorId="7130F60D" wp14:editId="42081728">
+            <wp:extent cx="3244850" cy="2564547"/>
+            <wp:effectExtent l="0" t="0" r="0" b="7620"/>
+            <wp:docPr id="12" name="Picture 12"/>
+            <wp:cNvGraphicFramePr>
+              <a:graphicFrameLocks xmlns:a="http://schemas.openxmlformats.org/drawingml/2006/main" noChangeAspect="1"/>
+            </wp:cNvGraphicFramePr>
+            <a:graphic xmlns:a="http://schemas.openxmlformats.org/drawingml/2006/main">
+              <a:graphicData uri="http://schemas.openxmlformats.org/drawingml/2006/picture">
+                <pic:pic xmlns:pic="http://schemas.openxmlformats.org/drawingml/2006/picture">
+                  <pic:nvPicPr>
+                    <pic:cNvPr id="1" name=""/>
+                    <pic:cNvPicPr/>
+                  </pic:nvPicPr>
+                  <pic:blipFill>
+                    <a:blip r:embed="rId13"/>
+                    <a:stretch>
+                      <a:fillRect/>
+                    </a:stretch>
+                  </pic:blipFill>
+                  <pic:spPr>
+                    <a:xfrm>
+                      <a:off x="0" y="0"/>
+                      <a:ext cx="3248529" cy="2567454"/>
+                    </a:xfrm>
+                    <a:prstGeom prst="rect">
+                      <a:avLst/>
+                    </a:prstGeom>
+                  </pic:spPr>
+                </pic:pic>
+              </a:graphicData>
+            </a:graphic>
+          </wp:inline>
+        </w:drawing>
+      </w:r>
+      <w:r>
+        <w:br/>
+      </w:r>
+      <w:r>
+        <w:br/>
+        <w:t>Under fliken Delivery´s  visas de produkter som kommit in som ska läggas till i merchandise. Under Qty visas det hur många produkter som kommit in och under add Qty adderar användaren dessa till sitt lager, vilket uppdaterar antalet i merchandise. De kan vara så att företaget fått fler produkter än vad de beställt eller av någon anledning inte vill ta in alla inkommande produkter i lagret. Anvädaren har då möjlighet att inte addera hela inkommande beställningen till lagret. Skulle dock användaren försöka lägga till fler produkter till lagret än vad som kommit in så kommer ett felmeddelande att visas som visas nedan.</w:t>
+      </w:r>
+      <w:r>
+        <w:rPr>
+          <w:noProof/>
+        </w:rPr>
+        <w:drawing>
+          <wp:inline distT="0" distB="0" distL="0" distR="0" wp14:anchorId="735FA2EC" wp14:editId="302411DF">
+            <wp:extent cx="3601388" cy="3048000"/>
+            <wp:effectExtent l="0" t="0" r="0" b="0"/>
+            <wp:docPr id="13" name="Picture 13"/>
+            <wp:cNvGraphicFramePr>
+              <a:graphicFrameLocks xmlns:a="http://schemas.openxmlformats.org/drawingml/2006/main" noChangeAspect="1"/>
+            </wp:cNvGraphicFramePr>
+            <a:graphic xmlns:a="http://schemas.openxmlformats.org/drawingml/2006/main">
+              <a:graphicData uri="http://schemas.openxmlformats.org/drawingml/2006/picture">
+                <pic:pic xmlns:pic="http://schemas.openxmlformats.org/drawingml/2006/picture">
+                  <pic:nvPicPr>
+                    <pic:cNvPr id="1" name=""/>
+                    <pic:cNvPicPr/>
+                  </pic:nvPicPr>
+                  <pic:blipFill>
+                    <a:blip r:embed="rId14"/>
+                    <a:stretch>
+                      <a:fillRect/>
+                    </a:stretch>
+                  </pic:blipFill>
+                  <pic:spPr>
+                    <a:xfrm>
+                      <a:off x="0" y="0"/>
+                      <a:ext cx="3606546" cy="3052366"/>
+                    </a:xfrm>
+                    <a:prstGeom prst="rect">
+                      <a:avLst/>
+                    </a:prstGeom>
+                  </pic:spPr>
+                </pic:pic>
+              </a:graphicData>
+            </a:graphic>
+          </wp:inline>
+        </w:drawing>
+      </w:r>
+      <w:r>
+        <w:rPr>
+          <w:noProof/>
+        </w:rPr>
+        <w:t xml:space="preserve"> </w:t>
+      </w:r>
+      <w:r>
+        <w:rPr>
+          <w:noProof/>
+        </w:rPr>
+        <w:drawing>
+          <wp:inline distT="0" distB="0" distL="0" distR="0" wp14:anchorId="78548887" wp14:editId="380A64CD">
+            <wp:extent cx="3613150" cy="788584"/>
+            <wp:effectExtent l="0" t="0" r="6350" b="0"/>
+            <wp:docPr id="14" name="Picture 14"/>
+            <wp:cNvGraphicFramePr>
+              <a:graphicFrameLocks xmlns:a="http://schemas.openxmlformats.org/drawingml/2006/main" noChangeAspect="1"/>
+            </wp:cNvGraphicFramePr>
+            <a:graphic xmlns:a="http://schemas.openxmlformats.org/drawingml/2006/main">
+              <a:graphicData uri="http://schemas.openxmlformats.org/drawingml/2006/picture">
+                <pic:pic xmlns:pic="http://schemas.openxmlformats.org/drawingml/2006/picture">
+                  <pic:nvPicPr>
+                    <pic:cNvPr id="1" name=""/>
+                    <pic:cNvPicPr/>
+                  </pic:nvPicPr>
+                  <pic:blipFill>
+                    <a:blip r:embed="rId15"/>
+                    <a:stretch>
+                      <a:fillRect/>
+                    </a:stretch>
+                  </pic:blipFill>
+                  <pic:spPr>
+                    <a:xfrm>
+                      <a:off x="0" y="0"/>
+                      <a:ext cx="3666685" cy="800268"/>
+                    </a:xfrm>
+                    <a:prstGeom prst="rect">
+                      <a:avLst/>
+                    </a:prstGeom>
+                  </pic:spPr>
+                </pic:pic>
+              </a:graphicData>
+            </a:graphic>
+          </wp:inline>
+        </w:drawing>
+      </w:r>
+      <w:r>
+        <w:br/>
+      </w:r>
+      <w:r>
+        <w:br/>
+      </w:r>
       <w:bookmarkStart w:id="3" w:name="_Toc54938752"/>
+      <w:r>
+        <w:br/>
+      </w:r>
+      <w:r>
+        <w:br/>
+      </w:r>
+      <w:r>
+        <w:lastRenderedPageBreak/>
+        <w:br/>
+      </w:r>
+      <w:r>
+        <w:rPr>
+          <w:b/>
+          <w:bCs/>
+        </w:rPr>
+        <w:t>Release 2</w:t>
+      </w:r>
+      <w:r>
+        <w:br/>
+        <w:t xml:space="preserve">Inför release 1 diskuterades vikten av skalbarhet i applikationen då det finns önskemål om att addera ny funktionalitet </w:t>
+      </w:r>
+      <w:r>
+        <w:t>allteftersom företaget expanderar.</w:t>
+      </w:r>
+      <w:r>
+        <w:t xml:space="preserve"> Av de krav som project owner har arbetsgruppen diskuterat fram vad som är rimligt att hinna med att implementera inom det scope som finns vad gäller tid och funktion.</w:t>
+      </w:r>
+      <w:r>
+        <w:t xml:space="preserve"> Det arbetsgruppen har kommit fram till diskuteras </w:t>
+      </w:r>
+      <w:r>
+        <w:t>vidare med project owner.</w:t>
+      </w:r>
+      <w:r>
+        <w:br/>
+      </w:r>
+      <w:r>
+        <w:br/>
+      </w:r>
+      <w:r>
+        <w:br/>
+      </w:r>
+      <w:r>
+        <w:br/>
+      </w:r>
       <w:r>
         <w:t>Slutsatser och avslutande diskussion</w:t>
       </w:r>
@@ -1889,12 +2451,12 @@
       </w:pPr>
     </w:p>
     <w:sectPr>
-      <w:headerReference w:type="even" r:id="rId8"/>
-      <w:headerReference w:type="default" r:id="rId9"/>
-      <w:footerReference w:type="even" r:id="rId10"/>
-      <w:footerReference w:type="default" r:id="rId11"/>
-      <w:headerReference w:type="first" r:id="rId12"/>
-      <w:footerReference w:type="first" r:id="rId13"/>
+      <w:headerReference w:type="even" r:id="rId16"/>
+      <w:headerReference w:type="default" r:id="rId17"/>
+      <w:footerReference w:type="even" r:id="rId18"/>
+      <w:footerReference w:type="default" r:id="rId19"/>
+      <w:headerReference w:type="first" r:id="rId20"/>
+      <w:footerReference w:type="first" r:id="rId21"/>
       <w:pgSz w:w="11906" w:h="16838"/>
       <w:pgMar w:top="1417" w:right="1417" w:bottom="1417" w:left="1417" w:header="708" w:footer="708" w:gutter="0"/>
       <w:cols w:space="708"/>
@@ -3512,6 +4074,118 @@
     </w:lvl>
   </w:abstractNum>
   <w:abstractNum w:abstractNumId="12" w15:restartNumberingAfterBreak="0">
+    <w:nsid w:val="61E73441"/>
+    <w:multiLevelType w:val="hybridMultilevel"/>
+    <w:tmpl w:val="21F04ED8"/>
+    <w:lvl w:ilvl="0" w:tplc="8A8E0F30">
+      <w:numFmt w:val="bullet"/>
+      <w:lvlText w:val=""/>
+      <w:lvlJc w:val="left"/>
+      <w:pPr>
+        <w:ind w:left="720" w:hanging="360"/>
+      </w:pPr>
+      <w:rPr>
+        <w:rFonts w:ascii="Symbol" w:eastAsiaTheme="minorHAnsi" w:hAnsi="Symbol" w:cstheme="minorBidi" w:hint="default"/>
+      </w:rPr>
+    </w:lvl>
+    <w:lvl w:ilvl="1" w:tplc="20000003" w:tentative="1">
+      <w:start w:val="1"/>
+      <w:numFmt w:val="bullet"/>
+      <w:lvlText w:val="o"/>
+      <w:lvlJc w:val="left"/>
+      <w:pPr>
+        <w:ind w:left="1440" w:hanging="360"/>
+      </w:pPr>
+      <w:rPr>
+        <w:rFonts w:ascii="Courier New" w:hAnsi="Courier New" w:cs="Courier New" w:hint="default"/>
+      </w:rPr>
+    </w:lvl>
+    <w:lvl w:ilvl="2" w:tplc="20000005" w:tentative="1">
+      <w:start w:val="1"/>
+      <w:numFmt w:val="bullet"/>
+      <w:lvlText w:val=""/>
+      <w:lvlJc w:val="left"/>
+      <w:pPr>
+        <w:ind w:left="2160" w:hanging="360"/>
+      </w:pPr>
+      <w:rPr>
+        <w:rFonts w:ascii="Wingdings" w:hAnsi="Wingdings" w:hint="default"/>
+      </w:rPr>
+    </w:lvl>
+    <w:lvl w:ilvl="3" w:tplc="20000001" w:tentative="1">
+      <w:start w:val="1"/>
+      <w:numFmt w:val="bullet"/>
+      <w:lvlText w:val=""/>
+      <w:lvlJc w:val="left"/>
+      <w:pPr>
+        <w:ind w:left="2880" w:hanging="360"/>
+      </w:pPr>
+      <w:rPr>
+        <w:rFonts w:ascii="Symbol" w:hAnsi="Symbol" w:hint="default"/>
+      </w:rPr>
+    </w:lvl>
+    <w:lvl w:ilvl="4" w:tplc="20000003" w:tentative="1">
+      <w:start w:val="1"/>
+      <w:numFmt w:val="bullet"/>
+      <w:lvlText w:val="o"/>
+      <w:lvlJc w:val="left"/>
+      <w:pPr>
+        <w:ind w:left="3600" w:hanging="360"/>
+      </w:pPr>
+      <w:rPr>
+        <w:rFonts w:ascii="Courier New" w:hAnsi="Courier New" w:cs="Courier New" w:hint="default"/>
+      </w:rPr>
+    </w:lvl>
+    <w:lvl w:ilvl="5" w:tplc="20000005" w:tentative="1">
+      <w:start w:val="1"/>
+      <w:numFmt w:val="bullet"/>
+      <w:lvlText w:val=""/>
+      <w:lvlJc w:val="left"/>
+      <w:pPr>
+        <w:ind w:left="4320" w:hanging="360"/>
+      </w:pPr>
+      <w:rPr>
+        <w:rFonts w:ascii="Wingdings" w:hAnsi="Wingdings" w:hint="default"/>
+      </w:rPr>
+    </w:lvl>
+    <w:lvl w:ilvl="6" w:tplc="20000001" w:tentative="1">
+      <w:start w:val="1"/>
+      <w:numFmt w:val="bullet"/>
+      <w:lvlText w:val=""/>
+      <w:lvlJc w:val="left"/>
+      <w:pPr>
+        <w:ind w:left="5040" w:hanging="360"/>
+      </w:pPr>
+      <w:rPr>
+        <w:rFonts w:ascii="Symbol" w:hAnsi="Symbol" w:hint="default"/>
+      </w:rPr>
+    </w:lvl>
+    <w:lvl w:ilvl="7" w:tplc="20000003" w:tentative="1">
+      <w:start w:val="1"/>
+      <w:numFmt w:val="bullet"/>
+      <w:lvlText w:val="o"/>
+      <w:lvlJc w:val="left"/>
+      <w:pPr>
+        <w:ind w:left="5760" w:hanging="360"/>
+      </w:pPr>
+      <w:rPr>
+        <w:rFonts w:ascii="Courier New" w:hAnsi="Courier New" w:cs="Courier New" w:hint="default"/>
+      </w:rPr>
+    </w:lvl>
+    <w:lvl w:ilvl="8" w:tplc="20000005" w:tentative="1">
+      <w:start w:val="1"/>
+      <w:numFmt w:val="bullet"/>
+      <w:lvlText w:val=""/>
+      <w:lvlJc w:val="left"/>
+      <w:pPr>
+        <w:ind w:left="6480" w:hanging="360"/>
+      </w:pPr>
+      <w:rPr>
+        <w:rFonts w:ascii="Wingdings" w:hAnsi="Wingdings" w:hint="default"/>
+      </w:rPr>
+    </w:lvl>
+  </w:abstractNum>
+  <w:abstractNum w:abstractNumId="13" w15:restartNumberingAfterBreak="0">
     <w:nsid w:val="66285B33"/>
     <w:multiLevelType w:val="hybridMultilevel"/>
     <w:tmpl w:val="100E6078"/>
@@ -3597,7 +4271,7 @@
       </w:pPr>
     </w:lvl>
   </w:abstractNum>
-  <w:abstractNum w:abstractNumId="13" w15:restartNumberingAfterBreak="0">
+  <w:abstractNum w:abstractNumId="14" w15:restartNumberingAfterBreak="0">
     <w:nsid w:val="663957F4"/>
     <w:multiLevelType w:val="hybridMultilevel"/>
     <w:tmpl w:val="2508E788"/>
@@ -3710,7 +4384,7 @@
       </w:rPr>
     </w:lvl>
   </w:abstractNum>
-  <w:abstractNum w:abstractNumId="14" w15:restartNumberingAfterBreak="0">
+  <w:abstractNum w:abstractNumId="15" w15:restartNumberingAfterBreak="0">
     <w:nsid w:val="6B7B14B4"/>
     <w:multiLevelType w:val="hybridMultilevel"/>
     <w:tmpl w:val="D108D954"/>
@@ -3823,7 +4497,7 @@
       </w:rPr>
     </w:lvl>
   </w:abstractNum>
-  <w:abstractNum w:abstractNumId="15" w15:restartNumberingAfterBreak="0">
+  <w:abstractNum w:abstractNumId="16" w15:restartNumberingAfterBreak="0">
     <w:nsid w:val="70194D4A"/>
     <w:multiLevelType w:val="hybridMultilevel"/>
     <w:tmpl w:val="99A000DE"/>
@@ -3936,7 +4610,7 @@
       </w:rPr>
     </w:lvl>
   </w:abstractNum>
-  <w:abstractNum w:abstractNumId="16" w15:restartNumberingAfterBreak="0">
+  <w:abstractNum w:abstractNumId="17" w15:restartNumberingAfterBreak="0">
     <w:nsid w:val="7A670176"/>
     <w:multiLevelType w:val="hybridMultilevel"/>
     <w:tmpl w:val="95FEA5D6"/>
@@ -4050,7 +4724,7 @@
     </w:lvl>
   </w:abstractNum>
   <w:num w:numId="1">
-    <w:abstractNumId w:val="12"/>
+    <w:abstractNumId w:val="13"/>
   </w:num>
   <w:num w:numId="2">
     <w:abstractNumId w:val="7"/>
@@ -4059,19 +4733,19 @@
     <w:abstractNumId w:val="1"/>
   </w:num>
   <w:num w:numId="4">
+    <w:abstractNumId w:val="17"/>
+  </w:num>
+  <w:num w:numId="5">
     <w:abstractNumId w:val="16"/>
   </w:num>
-  <w:num w:numId="5">
-    <w:abstractNumId w:val="15"/>
-  </w:num>
   <w:num w:numId="6">
-    <w:abstractNumId w:val="13"/>
+    <w:abstractNumId w:val="14"/>
   </w:num>
   <w:num w:numId="7">
     <w:abstractNumId w:val="3"/>
   </w:num>
   <w:num w:numId="8">
-    <w:abstractNumId w:val="14"/>
+    <w:abstractNumId w:val="15"/>
   </w:num>
   <w:num w:numId="9">
     <w:abstractNumId w:val="10"/>
@@ -4099,6 +4773,9 @@
   </w:num>
   <w:num w:numId="17">
     <w:abstractNumId w:val="2"/>
+  </w:num>
+  <w:num w:numId="18">
+    <w:abstractNumId w:val="12"/>
   </w:num>
 </w:numbering>
 </file>
@@ -4226,6 +4903,7 @@
     <w:lsdException w:name="HTML Sample" w:semiHidden="1" w:unhideWhenUsed="1"/>
     <w:lsdException w:name="HTML Typewriter" w:semiHidden="1" w:unhideWhenUsed="1"/>
     <w:lsdException w:name="HTML Variable" w:semiHidden="1" w:unhideWhenUsed="1"/>
+    <w:lsdException w:name="Normal Table" w:semiHidden="1" w:unhideWhenUsed="1"/>
     <w:lsdException w:name="annotation subject" w:semiHidden="1" w:unhideWhenUsed="1"/>
     <w:lsdException w:name="No List" w:semiHidden="1" w:unhideWhenUsed="1"/>
     <w:lsdException w:name="Outline List 1" w:semiHidden="1" w:unhideWhenUsed="1"/>
@@ -4268,8 +4946,11 @@
     <w:lsdException w:name="Table Contemporary" w:semiHidden="1" w:unhideWhenUsed="1"/>
     <w:lsdException w:name="Table Elegant" w:semiHidden="1" w:unhideWhenUsed="1"/>
     <w:lsdException w:name="Table Professional" w:semiHidden="1" w:unhideWhenUsed="1"/>
+    <w:lsdException w:name="Table Subtle 1" w:semiHidden="1" w:unhideWhenUsed="1"/>
     <w:lsdException w:name="Table Subtle 2" w:semiHidden="1" w:unhideWhenUsed="1"/>
     <w:lsdException w:name="Table Web 1" w:semiHidden="1" w:unhideWhenUsed="1"/>
+    <w:lsdException w:name="Table Web 2" w:semiHidden="1" w:unhideWhenUsed="1"/>
+    <w:lsdException w:name="Table Web 3" w:semiHidden="1" w:unhideWhenUsed="1"/>
     <w:lsdException w:name="Balloon Text" w:semiHidden="1" w:unhideWhenUsed="1"/>
     <w:lsdException w:name="Table Grid" w:uiPriority="59"/>
     <w:lsdException w:name="Table Theme" w:semiHidden="1" w:unhideWhenUsed="1"/>
@@ -4576,6 +5257,7 @@
   <w:style w:type="character" w:default="1" w:styleId="DefaultParagraphFont">
     <w:name w:val="Default Paragraph Font"/>
     <w:uiPriority w:val="1"/>
+    <w:semiHidden/>
     <w:unhideWhenUsed/>
   </w:style>
   <w:style w:type="table" w:default="1" w:styleId="TableNormal">

</xml_diff>